<commit_message>
Adds logos for processors
</commit_message>
<xml_diff>
--- a/doc/Martin-Cole.docx
+++ b/doc/Martin-Cole.docx
@@ -2,6 +2,90 @@
 <file path=word/document.xml><?xml version="1.0" encoding="utf-8"?>
 <w:document xmlns:mc="http://schemas.openxmlformats.org/markup-compatibility/2006" xmlns:o="urn:schemas-microsoft-com:office:office" xmlns:r="http://schemas.openxmlformats.org/officeDocument/2006/relationships" xmlns:m="http://schemas.openxmlformats.org/officeDocument/2006/math" xmlns:v="urn:schemas-microsoft-com:vml" xmlns:wp="http://schemas.openxmlformats.org/drawingml/2006/wordprocessingDrawing" xmlns:w10="urn:schemas-microsoft-com:office:word" xmlns:w="http://schemas.openxmlformats.org/wordprocessingml/2006/main" xmlns:wne="http://schemas.microsoft.com/office/word/2006/wordml" xmlns:sl="http://schemas.openxmlformats.org/schemaLibrary/2006/main" xmlns:a="http://schemas.openxmlformats.org/drawingml/2006/main" xmlns:pic="http://schemas.openxmlformats.org/drawingml/2006/picture" xmlns:c="http://schemas.openxmlformats.org/drawingml/2006/chart" xmlns:lc="http://schemas.openxmlformats.org/drawingml/2006/lockedCanvas" xmlns:dgm="http://schemas.openxmlformats.org/drawingml/2006/diagram" xmlns:wps="http://schemas.microsoft.com/office/word/2010/wordprocessingShape" xmlns:wpg="http://schemas.microsoft.com/office/word/2010/wordprocessingGroup" xmlns:w14="http://schemas.microsoft.com/office/word/2010/wordml" xmlns:w15="http://schemas.microsoft.com/office/word/2012/wordml" xmlns:w16="http://schemas.microsoft.com/office/word/2018/wordml" xmlns:w16cex="http://schemas.microsoft.com/office/word/2018/wordml/cex" xmlns:w16cid="http://schemas.microsoft.com/office/word/2016/wordml/cid" xmlns:cr="http://schemas.microsoft.com/office/comments/2020/reactions">
   <w:body>
+    <w:p>
+      <w:pPr>
+        <w:ind w:hanging="2"/>
+        <w:rPr>
+          <w:rFonts w:ascii="Calibri" w:cs="Calibri" w:eastAsia="Calibri" w:hAnsi="Calibri"/>
+          <w:color w:val="00000a"/>
+          <w:sz w:val="18"/>
+          <w:szCs w:val="18"/>
+        </w:rPr>
+      </w:pPr>
+      <w:r>
+        <w:rPr>
+          <w:rFonts w:ascii="Calibri" w:cs="Calibri" w:eastAsia="Calibri" w:hAnsi="Calibri"/>
+          <w:color w:val="00000a"/>
+          <w:sz w:val="18"/>
+          <w:szCs w:val="18"/>
+          <w:rtl w:val="0"/>
+        </w:rPr>
+        <w:t xml:space="preserve">C#, C, Assembler</w:t>
+      </w:r>
+    </w:p>
+    <w:p>
+      <w:pPr>
+        <w:ind w:hanging="2"/>
+        <w:rPr>
+          <w:rFonts w:ascii="Calibri" w:cs="Calibri" w:eastAsia="Calibri" w:hAnsi="Calibri"/>
+          <w:color w:val="00000a"/>
+          <w:sz w:val="18"/>
+          <w:szCs w:val="18"/>
+        </w:rPr>
+      </w:pPr>
+      <w:r>
+        <w:rPr>
+          <w:rFonts w:ascii="Calibri" w:cs="Calibri" w:eastAsia="Calibri" w:hAnsi="Calibri"/>
+          <w:color w:val="00000a"/>
+          <w:sz w:val="18"/>
+          <w:szCs w:val="18"/>
+          <w:rtl w:val="0"/>
+        </w:rPr>
+        <w:t xml:space="preserve">M68HC11, ARM7</w:t>
+      </w:r>
+    </w:p>
+    <w:p>
+      <w:pPr>
+        <w:ind w:hanging="2"/>
+        <w:rPr>
+          <w:rFonts w:ascii="Calibri" w:cs="Calibri" w:eastAsia="Calibri" w:hAnsi="Calibri"/>
+          <w:color w:val="00000a"/>
+          <w:sz w:val="18"/>
+          <w:szCs w:val="18"/>
+        </w:rPr>
+      </w:pPr>
+      <w:r>
+        <w:rPr>
+          <w:rFonts w:ascii="Calibri" w:cs="Calibri" w:eastAsia="Calibri" w:hAnsi="Calibri"/>
+          <w:color w:val="00000a"/>
+          <w:sz w:val="18"/>
+          <w:szCs w:val="18"/>
+          <w:rtl w:val="0"/>
+        </w:rPr>
+        <w:t xml:space="preserve">LPCXpresso54606, ARM-M4</w:t>
+      </w:r>
+    </w:p>
+    <w:p>
+      <w:pPr>
+        <w:ind w:hanging="2"/>
+        <w:rPr>
+          <w:rFonts w:ascii="Calibri" w:cs="Calibri" w:eastAsia="Calibri" w:hAnsi="Calibri"/>
+          <w:color w:val="00000a"/>
+          <w:sz w:val="18"/>
+          <w:szCs w:val="18"/>
+        </w:rPr>
+      </w:pPr>
+      <w:r>
+        <w:rPr>
+          <w:rFonts w:ascii="Calibri" w:cs="Calibri" w:eastAsia="Calibri" w:hAnsi="Calibri"/>
+          <w:color w:val="00000a"/>
+          <w:sz w:val="18"/>
+          <w:szCs w:val="18"/>
+          <w:rtl w:val="0"/>
+        </w:rPr>
+        <w:t xml:space="preserve">AVR128DA48</w:t>
+      </w:r>
+    </w:p>
     <w:p>
       <w:pPr>
         <w:pBdr>
@@ -137,20 +221,6 @@
     </w:p>
     <w:p>
       <w:pPr>
-        <w:ind w:left="0" w:hanging="2"/>
-        <w:rPr>
-          <w:color w:val="0000ff"/>
-          <w:u w:val="single"/>
-        </w:rPr>
-      </w:pPr>
-      <w:r>
-        <w:rPr>
-          <w:rtl w:val="0"/>
-        </w:rPr>
-      </w:r>
-    </w:p>
-    <w:p>
-      <w:pPr>
         <w:pStyle w:val="Heading1"/>
         <w:ind w:left="1" w:hanging="3"/>
         <w:rPr/>
@@ -495,6 +565,11 @@
         </w:rPr>
         <w:t xml:space="preserve">Self and other management</w:t>
       </w:r>
+      <w:r>
+        <w:rPr>
+          <w:rtl w:val="0"/>
+        </w:rPr>
+      </w:r>
     </w:p>
     <w:p>
       <w:pPr>
@@ -650,79 +725,6 @@
     </w:p>
     <w:p>
       <w:pPr>
-        <w:ind w:left="0" w:hanging="2"/>
-        <w:rPr>
-          <w:color w:val="00000a"/>
-          <w:sz w:val="20"/>
-          <w:szCs w:val="20"/>
-        </w:rPr>
-      </w:pPr>
-      <w:r>
-        <w:rPr>
-          <w:rtl w:val="0"/>
-        </w:rPr>
-      </w:r>
-    </w:p>
-    <w:p>
-      <w:pPr>
-        <w:ind w:left="0" w:hanging="2"/>
-        <w:rPr>
-          <w:color w:val="00000a"/>
-          <w:sz w:val="20"/>
-          <w:szCs w:val="20"/>
-        </w:rPr>
-      </w:pPr>
-      <w:r>
-        <w:rPr>
-          <w:rtl w:val="0"/>
-        </w:rPr>
-      </w:r>
-    </w:p>
-    <w:p>
-      <w:pPr>
-        <w:ind w:left="2" w:hanging="4"/>
-        <w:rPr>
-          <w:rFonts w:ascii="Batang" w:cs="Batang" w:eastAsia="Batang" w:hAnsi="Batang"/>
-          <w:color w:val="00000a"/>
-          <w:sz w:val="40"/>
-          <w:szCs w:val="40"/>
-        </w:rPr>
-      </w:pPr>
-      <w:r>
-        <w:rPr>
-          <w:rFonts w:ascii="Batang" w:cs="Batang" w:eastAsia="Batang" w:hAnsi="Batang"/>
-          <w:b w:val="1"/>
-          <w:color w:val="00000a"/>
-          <w:sz w:val="40"/>
-          <w:szCs w:val="40"/>
-          <w:rtl w:val="0"/>
-        </w:rPr>
-        <w:t xml:space="preserve"> </w:t>
-      </w:r>
-      <w:r>
-        <w:rPr>
-          <w:rtl w:val="0"/>
-        </w:rPr>
-      </w:r>
-    </w:p>
-    <w:p>
-      <w:pPr>
-        <w:ind w:left="2" w:hanging="4"/>
-        <w:rPr>
-          <w:rFonts w:ascii="Batang" w:cs="Batang" w:eastAsia="Batang" w:hAnsi="Batang"/>
-          <w:color w:val="00000a"/>
-          <w:sz w:val="40"/>
-          <w:szCs w:val="40"/>
-        </w:rPr>
-      </w:pPr>
-      <w:r>
-        <w:rPr>
-          <w:rtl w:val="0"/>
-        </w:rPr>
-      </w:r>
-    </w:p>
-    <w:p>
-      <w:pPr>
         <w:pStyle w:val="Title"/>
         <w:ind w:left="1" w:hanging="3"/>
         <w:rPr>
@@ -730,9 +732,6 @@
           <w:szCs w:val="48"/>
         </w:rPr>
       </w:pPr>
-      <w:r>
-        <w:br w:type="page"/>
-      </w:r>
       <w:r>
         <w:rPr>
           <w:sz w:val="48"/>
@@ -1079,28 +1078,28 @@
           <w:szCs w:val="18"/>
           <w:rtl w:val="0"/>
         </w:rPr>
-        <w:t xml:space="preserve">LPCXpresso54608</w:t>
-      </w:r>
-    </w:p>
-    <w:p>
-      <w:pPr>
-        <w:ind w:left="0" w:hanging="2"/>
-        <w:rPr>
-          <w:rFonts w:ascii="Calibri" w:cs="Calibri" w:eastAsia="Calibri" w:hAnsi="Calibri"/>
-          <w:color w:val="00000a"/>
-          <w:sz w:val="18"/>
-          <w:szCs w:val="18"/>
-        </w:rPr>
-      </w:pPr>
-      <w:r>
-        <w:rPr>
-          <w:rFonts w:ascii="Calibri" w:cs="Calibri" w:eastAsia="Calibri" w:hAnsi="Calibri"/>
-          <w:color w:val="00000a"/>
-          <w:sz w:val="18"/>
-          <w:szCs w:val="18"/>
-          <w:rtl w:val="0"/>
-        </w:rPr>
-        <w:t xml:space="preserve">LPCXpresso54606</w:t>
+        <w:t xml:space="preserve">LPCXpresso54606, ARM-M4</w:t>
+      </w:r>
+    </w:p>
+    <w:p>
+      <w:pPr>
+        <w:ind w:left="0" w:hanging="2"/>
+        <w:rPr>
+          <w:rFonts w:ascii="Calibri" w:cs="Calibri" w:eastAsia="Calibri" w:hAnsi="Calibri"/>
+          <w:color w:val="00000a"/>
+          <w:sz w:val="18"/>
+          <w:szCs w:val="18"/>
+        </w:rPr>
+      </w:pPr>
+      <w:r>
+        <w:rPr>
+          <w:rFonts w:ascii="Calibri" w:cs="Calibri" w:eastAsia="Calibri" w:hAnsi="Calibri"/>
+          <w:color w:val="00000a"/>
+          <w:sz w:val="18"/>
+          <w:szCs w:val="18"/>
+          <w:rtl w:val="0"/>
+        </w:rPr>
+        <w:t xml:space="preserve">AVR128DA48</w:t>
       </w:r>
     </w:p>
     <w:p>
@@ -1182,7 +1181,7 @@
           <w:szCs w:val="18"/>
           <w:rtl w:val="0"/>
         </w:rPr>
-        <w:t xml:space="preserve">MCUXpresso</w:t>
+        <w:t xml:space="preserve">MCUXpresso, Microchip Studio</w:t>
       </w:r>
     </w:p>
     <w:p>

</xml_diff>